<commit_message>
catch error reading a file, F1 brings up help doc
</commit_message>
<xml_diff>
--- a/motif2textHelp.docx
+++ b/motif2textHelp.docx
@@ -400,7 +400,6 @@
         <w:tab/>
       </w:r>
       <w:proofErr w:type="spellStart"/>
-      <w:proofErr w:type="gramStart"/>
       <w:r>
         <w:rPr>
           <w:szCs w:val="24"/>
@@ -408,7 +407,6 @@
         <w:t>a</w:t>
       </w:r>
       <w:proofErr w:type="spellEnd"/>
-      <w:proofErr w:type="gramEnd"/>
       <w:r>
         <w:rPr>
           <w:szCs w:val="24"/>
@@ -522,6 +520,14 @@
         </w:rPr>
         <w:tab/>
       </w:r>
+      <w:r>
+        <w:rPr>
+          <w:szCs w:val="24"/>
+        </w:rPr>
+        <w:t xml:space="preserve">F1, </w:t>
+      </w:r>
+      <w:bookmarkStart w:id="0" w:name="_GoBack"/>
+      <w:bookmarkEnd w:id="0"/>
       <w:r>
         <w:rPr>
           <w:szCs w:val="24"/>
@@ -612,15 +618,7 @@
         <w:rPr>
           <w:szCs w:val="24"/>
         </w:rPr>
-        <w:t xml:space="preserve"> You can fix this by setting your default</w:t>
-      </w:r>
-      <w:bookmarkStart w:id="0" w:name="_GoBack"/>
-      <w:bookmarkEnd w:id="0"/>
-      <w:r>
-        <w:rPr>
-          <w:szCs w:val="24"/>
-        </w:rPr>
-        <w:t xml:space="preserve"> </w:t>
+        <w:t xml:space="preserve"> You can fix this by setting your default </w:t>
       </w:r>
       <w:r>
         <w:rPr>
@@ -1601,7 +1599,7 @@
 </file>
 
 <file path=customXml/itemProps1.xml><?xml version="1.0" encoding="utf-8"?>
-<ds:datastoreItem xmlns:ds="http://schemas.openxmlformats.org/officeDocument/2006/customXml" ds:itemID="{5E197FFD-FC87-45AC-A91F-E8CB36431562}">
+<ds:datastoreItem xmlns:ds="http://schemas.openxmlformats.org/officeDocument/2006/customXml" ds:itemID="{47FB1C9E-9DEC-47B0-A8A8-1A7209A5E3ED}">
   <ds:schemaRefs>
     <ds:schemaRef ds:uri="http://schemas.openxmlformats.org/officeDocument/2006/bibliography"/>
   </ds:schemaRefs>

</xml_diff>

<commit_message>
can now read X0A files, misc small changes
</commit_message>
<xml_diff>
--- a/motif2textHelp.docx
+++ b/motif2textHelp.docx
@@ -150,6 +150,8 @@
           <w:t>http://spot.pcc.edu/~mtrigobo</w:t>
         </w:r>
       </w:hyperlink>
+      <w:bookmarkStart w:id="0" w:name="_GoBack"/>
+      <w:bookmarkEnd w:id="0"/>
     </w:p>
     <w:p>
       <w:pPr>
@@ -175,6 +177,7 @@
       <w:r>
         <w:rPr>
           <w:rFonts w:ascii="Consolas" w:hAnsi="Consolas" w:cs="Consolas"/>
+          <w:sz w:val="22"/>
           <w:szCs w:val="24"/>
         </w:rPr>
         <w:t>backup.n3.X3A</w:t>
@@ -200,6 +203,7 @@
       <w:r>
         <w:rPr>
           <w:rFonts w:ascii="Consolas" w:hAnsi="Consolas" w:cs="Consolas"/>
+          <w:sz w:val="22"/>
           <w:szCs w:val="24"/>
         </w:rPr>
         <w:t>b</w:t>
@@ -207,6 +211,7 @@
       <w:r>
         <w:rPr>
           <w:rFonts w:ascii="Consolas" w:hAnsi="Consolas" w:cs="Consolas"/>
+          <w:sz w:val="22"/>
           <w:szCs w:val="24"/>
         </w:rPr>
         <w:t>ackup</w:t>
@@ -214,6 +219,7 @@
       <w:r>
         <w:rPr>
           <w:rFonts w:ascii="Consolas" w:hAnsi="Consolas" w:cs="Consolas"/>
+          <w:sz w:val="22"/>
           <w:szCs w:val="24"/>
         </w:rPr>
         <w:t>.n3.X3A.txt</w:t>
@@ -526,8 +532,6 @@
         </w:rPr>
         <w:t xml:space="preserve">F1, </w:t>
       </w:r>
-      <w:bookmarkStart w:id="0" w:name="_GoBack"/>
-      <w:bookmarkEnd w:id="0"/>
       <w:r>
         <w:rPr>
           <w:szCs w:val="24"/>
@@ -612,7 +616,21 @@
         <w:rPr>
           <w:szCs w:val="24"/>
         </w:rPr>
-        <w:t>from line to line. If it doesn’t and looks sloppy, it’s because the default app for displaying .txt files on your machine is using a variable-pitch font (letters have different widths) instead of a fixed-pitch font (all letters have the same width).</w:t>
+        <w:t xml:space="preserve">from line to line. If it doesn’t and looks sloppy, it’s because the default app for displaying </w:t>
+      </w:r>
+      <w:r>
+        <w:rPr>
+          <w:rFonts w:ascii="Consolas" w:hAnsi="Consolas" w:cs="Consolas"/>
+          <w:sz w:val="22"/>
+          <w:szCs w:val="24"/>
+        </w:rPr>
+        <w:t>.txt</w:t>
+      </w:r>
+      <w:r>
+        <w:rPr>
+          <w:szCs w:val="24"/>
+        </w:rPr>
+        <w:t xml:space="preserve"> files on your machine is using a variable-pitch font (letters have different widths) instead of a fixed-pitch font (all letters have the same width).</w:t>
       </w:r>
       <w:r>
         <w:rPr>
@@ -1599,7 +1617,7 @@
 </file>
 
 <file path=customXml/itemProps1.xml><?xml version="1.0" encoding="utf-8"?>
-<ds:datastoreItem xmlns:ds="http://schemas.openxmlformats.org/officeDocument/2006/customXml" ds:itemID="{47FB1C9E-9DEC-47B0-A8A8-1A7209A5E3ED}">
+<ds:datastoreItem xmlns:ds="http://schemas.openxmlformats.org/officeDocument/2006/customXml" ds:itemID="{7C57EBDB-824E-4A9D-86E2-8C10A944AEC2}">
   <ds:schemaRefs>
     <ds:schemaRef ds:uri="http://schemas.openxmlformats.org/officeDocument/2006/bibliography"/>
   </ds:schemaRefs>

</xml_diff>

<commit_message>
changed help file to thank 5pinDIN for all the help
</commit_message>
<xml_diff>
--- a/motif2textHelp.docx
+++ b/motif2textHelp.docx
@@ -304,7 +304,15 @@
         <w:rPr>
           <w:szCs w:val="24"/>
         </w:rPr>
-        <w:t>default app for text files.</w:t>
+        <w:t xml:space="preserve">default </w:t>
+      </w:r>
+      <w:bookmarkStart w:id="0" w:name="_GoBack"/>
+      <w:bookmarkEnd w:id="0"/>
+      <w:r>
+        <w:rPr>
+          <w:szCs w:val="24"/>
+        </w:rPr>
+        <w:t>app for text files.</w:t>
       </w:r>
     </w:p>
     <w:p>
@@ -537,6 +545,9 @@
     </w:p>
     <w:p>
       <w:pPr>
+        <w:pBdr>
+          <w:bottom w:val="single" w:sz="6" w:space="1" w:color="auto"/>
+        </w:pBdr>
         <w:rPr>
           <w:szCs w:val="24"/>
         </w:rPr>
@@ -571,15 +582,7 @@
         <w:rPr>
           <w:szCs w:val="24"/>
         </w:rPr>
-        <w:t xml:space="preserve"> files on your machine is using a variable-pitch font (letters have different widt</w:t>
-      </w:r>
-      <w:bookmarkStart w:id="0" w:name="_GoBack"/>
-      <w:bookmarkEnd w:id="0"/>
-      <w:r>
-        <w:rPr>
-          <w:szCs w:val="24"/>
-        </w:rPr>
-        <w:t>hs) instead of a fixed-pitch font (all letters have the same width).</w:t>
+        <w:t xml:space="preserve"> files on your machine is using a variable-pitch font (letters have different widths) instead of a fixed-pitch font (all letters have the same width).</w:t>
       </w:r>
       <w:r>
         <w:rPr>
@@ -633,6 +636,66 @@
         </w:rPr>
         <w:t>.</w:t>
       </w:r>
+      <w:r>
+        <w:rPr>
+          <w:szCs w:val="24"/>
+        </w:rPr>
+        <w:br/>
+      </w:r>
+    </w:p>
+    <w:p>
+      <w:pPr>
+        <w:rPr>
+          <w:i/>
+          <w:szCs w:val="24"/>
+        </w:rPr>
+      </w:pPr>
+      <w:r>
+        <w:rPr>
+          <w:i/>
+          <w:szCs w:val="24"/>
+        </w:rPr>
+        <w:t xml:space="preserve">Thanks to </w:t>
+      </w:r>
+      <w:r>
+        <w:rPr>
+          <w:b/>
+          <w:i/>
+          <w:szCs w:val="24"/>
+        </w:rPr>
+        <w:t>5pinDIN</w:t>
+      </w:r>
+      <w:r>
+        <w:rPr>
+          <w:i/>
+          <w:szCs w:val="24"/>
+        </w:rPr>
+        <w:t xml:space="preserve"> from the </w:t>
+      </w:r>
+      <w:r>
+        <w:rPr>
+          <w:b/>
+          <w:i/>
+          <w:szCs w:val="24"/>
+        </w:rPr>
+        <w:t>motifator.com</w:t>
+      </w:r>
+      <w:r>
+        <w:rPr>
+          <w:i/>
+          <w:szCs w:val="24"/>
+        </w:rPr>
+        <w:t xml:space="preserve"> forum, who provided invaluable help testing this app, as well as a number of good suggestions for how to improve </w:t>
+      </w:r>
+      <w:proofErr w:type="gramStart"/>
+      <w:r>
+        <w:rPr>
+          <w:i/>
+          <w:szCs w:val="24"/>
+        </w:rPr>
+        <w:t>it.</w:t>
+      </w:r>
+      <w:proofErr w:type="gramEnd"/>
     </w:p>
     <w:sectPr>
       <w:headerReference w:type="even" r:id="rId10"/>
@@ -1566,7 +1629,7 @@
 </file>
 
 <file path=customXml/itemProps1.xml><?xml version="1.0" encoding="utf-8"?>
-<ds:datastoreItem xmlns:ds="http://schemas.openxmlformats.org/officeDocument/2006/customXml" ds:itemID="{48A65982-02D3-4043-9F0A-1500CED262FF}">
+<ds:datastoreItem xmlns:ds="http://schemas.openxmlformats.org/officeDocument/2006/customXml" ds:itemID="{4AF922B1-7157-4A3B-ABAC-09CAFD18FF12}">
   <ds:schemaRefs>
     <ds:schemaRef ds:uri="http://schemas.openxmlformats.org/officeDocument/2006/bibliography"/>
   </ds:schemaRefs>

</xml_diff>

<commit_message>
got code ready for building Mac version, miscellanous bug fixes and improvements
</commit_message>
<xml_diff>
--- a/motif2textHelp.docx
+++ b/motif2textHelp.docx
@@ -304,15 +304,7 @@
         <w:rPr>
           <w:szCs w:val="24"/>
         </w:rPr>
-        <w:t xml:space="preserve">default </w:t>
-      </w:r>
-      <w:bookmarkStart w:id="0" w:name="_GoBack"/>
-      <w:bookmarkEnd w:id="0"/>
-      <w:r>
-        <w:rPr>
-          <w:szCs w:val="24"/>
-        </w:rPr>
-        <w:t>app for text files.</w:t>
+        <w:t>default app for text files.</w:t>
       </w:r>
     </w:p>
     <w:p>
@@ -670,7 +662,7 @@
           <w:i/>
           <w:szCs w:val="24"/>
         </w:rPr>
-        <w:t xml:space="preserve"> from the </w:t>
+        <w:t xml:space="preserve"> from </w:t>
       </w:r>
       <w:r>
         <w:rPr>
@@ -685,7 +677,7 @@
           <w:i/>
           <w:szCs w:val="24"/>
         </w:rPr>
-        <w:t xml:space="preserve"> forum, who provided invaluable help testing this app, as well as a number of good suggestions for how to improve </w:t>
+        <w:t xml:space="preserve">, who provided invaluable help testing this app, as well as a number of good suggestions for </w:t>
       </w:r>
       <w:proofErr w:type="gramStart"/>
       <w:r>
@@ -693,9 +685,218 @@
           <w:i/>
           <w:szCs w:val="24"/>
         </w:rPr>
-        <w:t>it.</w:t>
+        <w:t>im</w:t>
+      </w:r>
+      <w:r>
+        <w:rPr>
+          <w:i/>
+          <w:szCs w:val="24"/>
+        </w:rPr>
+        <w:t>provements</w:t>
+      </w:r>
+      <w:r>
+        <w:rPr>
+          <w:i/>
+          <w:szCs w:val="24"/>
+        </w:rPr>
+        <w:t>.</w:t>
       </w:r>
       <w:proofErr w:type="gramEnd"/>
+      <w:r>
+        <w:rPr>
+          <w:i/>
+          <w:szCs w:val="24"/>
+        </w:rPr>
+        <w:t xml:space="preserve"> </w:t>
+      </w:r>
+      <w:proofErr w:type="gramStart"/>
+      <w:r>
+        <w:rPr>
+          <w:b/>
+          <w:i/>
+          <w:szCs w:val="24"/>
+        </w:rPr>
+        <w:t>motif2text</w:t>
+      </w:r>
+      <w:proofErr w:type="gramEnd"/>
+      <w:r>
+        <w:rPr>
+          <w:i/>
+          <w:szCs w:val="24"/>
+        </w:rPr>
+        <w:t xml:space="preserve"> is a much better app because of his participation.</w:t>
+      </w:r>
+    </w:p>
+    <w:p>
+      <w:pPr>
+        <w:rPr>
+          <w:i/>
+          <w:szCs w:val="24"/>
+        </w:rPr>
+      </w:pPr>
+      <w:r>
+        <w:rPr>
+          <w:i/>
+          <w:szCs w:val="24"/>
+        </w:rPr>
+        <w:t xml:space="preserve">I also want to express my gratitude </w:t>
+      </w:r>
+      <w:r>
+        <w:rPr>
+          <w:i/>
+          <w:szCs w:val="24"/>
+        </w:rPr>
+        <w:t>to</w:t>
+      </w:r>
+      <w:r>
+        <w:rPr>
+          <w:i/>
+          <w:szCs w:val="24"/>
+        </w:rPr>
+        <w:t xml:space="preserve"> the gurus at </w:t>
+      </w:r>
+      <w:r>
+        <w:rPr>
+          <w:i/>
+          <w:szCs w:val="24"/>
+        </w:rPr>
+        <w:t xml:space="preserve">the </w:t>
+      </w:r>
+      <w:r>
+        <w:rPr>
+          <w:b/>
+          <w:i/>
+          <w:szCs w:val="24"/>
+        </w:rPr>
+        <w:t>motifator.com</w:t>
+      </w:r>
+      <w:r>
+        <w:rPr>
+          <w:i/>
+          <w:szCs w:val="24"/>
+        </w:rPr>
+        <w:t xml:space="preserve"> forums,</w:t>
+      </w:r>
+      <w:r>
+        <w:rPr>
+          <w:i/>
+          <w:szCs w:val="24"/>
+        </w:rPr>
+        <w:t xml:space="preserve"> including but not limited to: </w:t>
+      </w:r>
+      <w:proofErr w:type="spellStart"/>
+      <w:r>
+        <w:rPr>
+          <w:b/>
+          <w:i/>
+          <w:szCs w:val="24"/>
+        </w:rPr>
+        <w:t>Bad_Mister</w:t>
+      </w:r>
+      <w:proofErr w:type="spellEnd"/>
+      <w:r>
+        <w:rPr>
+          <w:i/>
+          <w:szCs w:val="24"/>
+        </w:rPr>
+        <w:t>,</w:t>
+      </w:r>
+      <w:r>
+        <w:rPr>
+          <w:i/>
+          <w:szCs w:val="24"/>
+        </w:rPr>
+        <w:t xml:space="preserve"> </w:t>
+      </w:r>
+      <w:r>
+        <w:rPr>
+          <w:b/>
+          <w:i/>
+          <w:szCs w:val="24"/>
+        </w:rPr>
+        <w:t>5</w:t>
+      </w:r>
+      <w:r>
+        <w:rPr>
+          <w:b/>
+          <w:i/>
+          <w:szCs w:val="24"/>
+        </w:rPr>
+        <w:t>pinDIN</w:t>
+      </w:r>
+      <w:r>
+        <w:rPr>
+          <w:i/>
+          <w:szCs w:val="24"/>
+        </w:rPr>
+        <w:t>,</w:t>
+      </w:r>
+      <w:r>
+        <w:rPr>
+          <w:b/>
+          <w:i/>
+          <w:szCs w:val="24"/>
+        </w:rPr>
+        <w:t xml:space="preserve"> </w:t>
+      </w:r>
+      <w:proofErr w:type="spellStart"/>
+      <w:r>
+        <w:rPr>
+          <w:b/>
+          <w:i/>
+          <w:szCs w:val="24"/>
+        </w:rPr>
+        <w:t>Vikas</w:t>
+      </w:r>
+      <w:proofErr w:type="spellEnd"/>
+      <w:r>
+        <w:rPr>
+          <w:b/>
+          <w:i/>
+          <w:szCs w:val="24"/>
+        </w:rPr>
+        <w:t xml:space="preserve"> Sharma</w:t>
+      </w:r>
+      <w:r>
+        <w:rPr>
+          <w:i/>
+          <w:szCs w:val="24"/>
+        </w:rPr>
+        <w:t xml:space="preserve">, and </w:t>
+      </w:r>
+      <w:proofErr w:type="spellStart"/>
+      <w:r>
+        <w:rPr>
+          <w:b/>
+          <w:i/>
+          <w:szCs w:val="24"/>
+        </w:rPr>
+        <w:t>cmayhle</w:t>
+      </w:r>
+      <w:proofErr w:type="spellEnd"/>
+      <w:r>
+        <w:rPr>
+          <w:i/>
+          <w:szCs w:val="24"/>
+        </w:rPr>
+        <w:t xml:space="preserve">. I could never have learned to use my XF7 at the level I’ve achieved without </w:t>
+      </w:r>
+      <w:r>
+        <w:rPr>
+          <w:i/>
+          <w:szCs w:val="24"/>
+        </w:rPr>
+        <w:t>their</w:t>
+      </w:r>
+      <w:bookmarkStart w:id="0" w:name="_GoBack"/>
+      <w:bookmarkEnd w:id="0"/>
+      <w:r>
+        <w:rPr>
+          <w:i/>
+          <w:szCs w:val="24"/>
+        </w:rPr>
+        <w:t xml:space="preserve"> help.</w:t>
+      </w:r>
     </w:p>
     <w:sectPr>
       <w:headerReference w:type="even" r:id="rId10"/>
@@ -1629,7 +1830,7 @@
 </file>
 
 <file path=customXml/itemProps1.xml><?xml version="1.0" encoding="utf-8"?>
-<ds:datastoreItem xmlns:ds="http://schemas.openxmlformats.org/officeDocument/2006/customXml" ds:itemID="{4AF922B1-7157-4A3B-ABAC-09CAFD18FF12}">
+<ds:datastoreItem xmlns:ds="http://schemas.openxmlformats.org/officeDocument/2006/customXml" ds:itemID="{F5EE0665-7CC8-4A62-9F96-FB823DDF9F9D}">
   <ds:schemaRefs>
     <ds:schemaRef ds:uri="http://schemas.openxmlformats.org/officeDocument/2006/bibliography"/>
   </ds:schemaRefs>

</xml_diff>

<commit_message>
updated to give credit to Vikas Sharma for port to Mac
</commit_message>
<xml_diff>
--- a/motif2textHelp.docx
+++ b/motif2textHelp.docx
@@ -739,35 +739,38 @@
           <w:i/>
           <w:szCs w:val="24"/>
         </w:rPr>
-        <w:t xml:space="preserve">I also want to express my gratitude </w:t>
-      </w:r>
-      <w:r>
-        <w:rPr>
-          <w:i/>
-          <w:szCs w:val="24"/>
-        </w:rPr>
-        <w:t>to</w:t>
-      </w:r>
-      <w:r>
-        <w:rPr>
-          <w:i/>
-          <w:szCs w:val="24"/>
-        </w:rPr>
-        <w:t xml:space="preserve"> the gurus at </w:t>
-      </w:r>
-      <w:r>
-        <w:rPr>
-          <w:i/>
-          <w:szCs w:val="24"/>
-        </w:rPr>
-        <w:t xml:space="preserve">the </w:t>
-      </w:r>
+        <w:t xml:space="preserve">Thanks and a big round of applause to </w:t>
+      </w:r>
+      <w:proofErr w:type="spellStart"/>
       <w:r>
         <w:rPr>
           <w:b/>
           <w:i/>
           <w:szCs w:val="24"/>
         </w:rPr>
+        <w:t>VikasSharma</w:t>
+      </w:r>
+      <w:proofErr w:type="spellEnd"/>
+      <w:r>
+        <w:rPr>
+          <w:i/>
+          <w:szCs w:val="24"/>
+        </w:rPr>
+        <w:t xml:space="preserve"> </w:t>
+      </w:r>
+      <w:r>
+        <w:rPr>
+          <w:i/>
+          <w:szCs w:val="24"/>
+        </w:rPr>
+        <w:t xml:space="preserve">from </w:t>
+      </w:r>
+      <w:r>
+        <w:rPr>
+          <w:b/>
+          <w:i/>
+          <w:szCs w:val="24"/>
+        </w:rPr>
         <w:t>motifator.com</w:t>
       </w:r>
       <w:r>
@@ -775,121 +778,238 @@
           <w:i/>
           <w:szCs w:val="24"/>
         </w:rPr>
-        <w:t xml:space="preserve"> forums,</w:t>
-      </w:r>
-      <w:r>
-        <w:rPr>
-          <w:i/>
-          <w:szCs w:val="24"/>
-        </w:rPr>
-        <w:t xml:space="preserve"> including but not limited to: </w:t>
-      </w:r>
-      <w:proofErr w:type="spellStart"/>
+        <w:t xml:space="preserve">, </w:t>
+      </w:r>
+      <w:proofErr w:type="gramStart"/>
+      <w:r>
+        <w:rPr>
+          <w:i/>
+          <w:szCs w:val="24"/>
+        </w:rPr>
+        <w:t>who</w:t>
+      </w:r>
+      <w:proofErr w:type="gramEnd"/>
+      <w:r>
+        <w:rPr>
+          <w:i/>
+          <w:szCs w:val="24"/>
+        </w:rPr>
+        <w:t xml:space="preserve"> </w:t>
+      </w:r>
+      <w:r>
+        <w:rPr>
+          <w:i/>
+          <w:szCs w:val="24"/>
+        </w:rPr>
+        <w:t>port</w:t>
+      </w:r>
+      <w:r>
+        <w:rPr>
+          <w:i/>
+          <w:szCs w:val="24"/>
+        </w:rPr>
+        <w:t>ed</w:t>
+      </w:r>
+      <w:r>
+        <w:rPr>
+          <w:i/>
+          <w:szCs w:val="24"/>
+        </w:rPr>
+        <w:t xml:space="preserve"> </w:t>
+      </w:r>
       <w:r>
         <w:rPr>
           <w:b/>
           <w:i/>
           <w:szCs w:val="24"/>
         </w:rPr>
-        <w:t>Bad_Mister</w:t>
-      </w:r>
-      <w:proofErr w:type="spellEnd"/>
-      <w:r>
-        <w:rPr>
-          <w:i/>
-          <w:szCs w:val="24"/>
-        </w:rPr>
-        <w:t>,</w:t>
-      </w:r>
-      <w:r>
-        <w:rPr>
-          <w:i/>
-          <w:szCs w:val="24"/>
-        </w:rPr>
-        <w:t xml:space="preserve"> </w:t>
-      </w:r>
-      <w:r>
-        <w:rPr>
-          <w:b/>
-          <w:i/>
-          <w:szCs w:val="24"/>
-        </w:rPr>
-        <w:t>5</w:t>
-      </w:r>
-      <w:r>
-        <w:rPr>
-          <w:b/>
-          <w:i/>
-          <w:szCs w:val="24"/>
-        </w:rPr>
-        <w:t>pinDIN</w:t>
-      </w:r>
-      <w:r>
-        <w:rPr>
-          <w:i/>
-          <w:szCs w:val="24"/>
-        </w:rPr>
-        <w:t>,</w:t>
-      </w:r>
-      <w:r>
-        <w:rPr>
-          <w:b/>
-          <w:i/>
-          <w:szCs w:val="24"/>
-        </w:rPr>
-        <w:t xml:space="preserve"> </w:t>
-      </w:r>
-      <w:proofErr w:type="spellStart"/>
-      <w:r>
-        <w:rPr>
-          <w:b/>
-          <w:i/>
-          <w:szCs w:val="24"/>
-        </w:rPr>
-        <w:t>Vikas</w:t>
-      </w:r>
-      <w:proofErr w:type="spellEnd"/>
-      <w:r>
-        <w:rPr>
-          <w:b/>
-          <w:i/>
-          <w:szCs w:val="24"/>
-        </w:rPr>
-        <w:t xml:space="preserve"> Sharma</w:t>
-      </w:r>
-      <w:r>
-        <w:rPr>
-          <w:i/>
-          <w:szCs w:val="24"/>
-        </w:rPr>
-        <w:t xml:space="preserve">, and </w:t>
-      </w:r>
-      <w:proofErr w:type="spellStart"/>
-      <w:r>
-        <w:rPr>
-          <w:b/>
-          <w:i/>
-          <w:szCs w:val="24"/>
-        </w:rPr>
-        <w:t>cmayhle</w:t>
-      </w:r>
-      <w:proofErr w:type="spellEnd"/>
-      <w:r>
-        <w:rPr>
-          <w:i/>
-          <w:szCs w:val="24"/>
-        </w:rPr>
-        <w:t xml:space="preserve">. I could never have learned to use my XF7 at the level I’ve achieved without </w:t>
-      </w:r>
-      <w:r>
-        <w:rPr>
-          <w:i/>
-          <w:szCs w:val="24"/>
-        </w:rPr>
-        <w:t>their</w:t>
+        <w:t>motif2text</w:t>
+      </w:r>
+      <w:r>
+        <w:rPr>
+          <w:i/>
+          <w:szCs w:val="24"/>
+        </w:rPr>
+        <w:t xml:space="preserve"> to the Mac. This was not simple,</w:t>
+      </w:r>
+      <w:r>
+        <w:rPr>
+          <w:i/>
+          <w:szCs w:val="24"/>
+        </w:rPr>
+        <w:t xml:space="preserve"> and took initiative and a high level of computer skills.</w:t>
       </w:r>
       <w:bookmarkStart w:id="0" w:name="_GoBack"/>
       <w:bookmarkEnd w:id="0"/>
+    </w:p>
+    <w:p>
+      <w:pPr>
+        <w:rPr>
+          <w:i/>
+          <w:szCs w:val="24"/>
+        </w:rPr>
+      </w:pPr>
+      <w:r>
+        <w:rPr>
+          <w:i/>
+          <w:szCs w:val="24"/>
+        </w:rPr>
+        <w:t xml:space="preserve">Finally, </w:t>
+      </w:r>
+      <w:r>
+        <w:rPr>
+          <w:i/>
+          <w:szCs w:val="24"/>
+        </w:rPr>
+        <w:t xml:space="preserve">I want to express my gratitude </w:t>
+      </w:r>
+      <w:r>
+        <w:rPr>
+          <w:i/>
+          <w:szCs w:val="24"/>
+        </w:rPr>
+        <w:t>to</w:t>
+      </w:r>
+      <w:r>
+        <w:rPr>
+          <w:i/>
+          <w:szCs w:val="24"/>
+        </w:rPr>
+        <w:t xml:space="preserve"> the gurus at </w:t>
+      </w:r>
+      <w:r>
+        <w:rPr>
+          <w:i/>
+          <w:szCs w:val="24"/>
+        </w:rPr>
+        <w:t xml:space="preserve">the </w:t>
+      </w:r>
+      <w:r>
+        <w:rPr>
+          <w:b/>
+          <w:i/>
+          <w:szCs w:val="24"/>
+        </w:rPr>
+        <w:t>motifator.com</w:t>
+      </w:r>
+      <w:r>
+        <w:rPr>
+          <w:i/>
+          <w:szCs w:val="24"/>
+        </w:rPr>
+        <w:t xml:space="preserve"> forums,</w:t>
+      </w:r>
+      <w:r>
+        <w:rPr>
+          <w:i/>
+          <w:szCs w:val="24"/>
+        </w:rPr>
+        <w:t xml:space="preserve"> including but not limited to: </w:t>
+      </w:r>
+      <w:proofErr w:type="spellStart"/>
+      <w:r>
+        <w:rPr>
+          <w:b/>
+          <w:i/>
+          <w:szCs w:val="24"/>
+        </w:rPr>
+        <w:t>Bad_Mister</w:t>
+      </w:r>
+      <w:proofErr w:type="spellEnd"/>
+      <w:r>
+        <w:rPr>
+          <w:i/>
+          <w:szCs w:val="24"/>
+        </w:rPr>
+        <w:t>,</w:t>
+      </w:r>
+      <w:r>
+        <w:rPr>
+          <w:i/>
+          <w:szCs w:val="24"/>
+        </w:rPr>
+        <w:t xml:space="preserve"> </w:t>
+      </w:r>
+      <w:r>
+        <w:rPr>
+          <w:b/>
+          <w:i/>
+          <w:szCs w:val="24"/>
+        </w:rPr>
+        <w:t>5</w:t>
+      </w:r>
+      <w:r>
+        <w:rPr>
+          <w:b/>
+          <w:i/>
+          <w:szCs w:val="24"/>
+        </w:rPr>
+        <w:t>pinDIN</w:t>
+      </w:r>
+      <w:r>
+        <w:rPr>
+          <w:i/>
+          <w:szCs w:val="24"/>
+        </w:rPr>
+        <w:t>,</w:t>
+      </w:r>
+      <w:r>
+        <w:rPr>
+          <w:b/>
+          <w:i/>
+          <w:szCs w:val="24"/>
+        </w:rPr>
+        <w:t xml:space="preserve"> </w:t>
+      </w:r>
+      <w:proofErr w:type="spellStart"/>
+      <w:r>
+        <w:rPr>
+          <w:b/>
+          <w:i/>
+          <w:szCs w:val="24"/>
+        </w:rPr>
+        <w:t>Vikas</w:t>
+      </w:r>
+      <w:proofErr w:type="spellEnd"/>
+      <w:r>
+        <w:rPr>
+          <w:b/>
+          <w:i/>
+          <w:szCs w:val="24"/>
+        </w:rPr>
+        <w:t xml:space="preserve"> Sharma</w:t>
+      </w:r>
+      <w:r>
+        <w:rPr>
+          <w:i/>
+          <w:szCs w:val="24"/>
+        </w:rPr>
+        <w:t xml:space="preserve">, and </w:t>
+      </w:r>
+      <w:proofErr w:type="spellStart"/>
+      <w:r>
+        <w:rPr>
+          <w:b/>
+          <w:i/>
+          <w:szCs w:val="24"/>
+        </w:rPr>
+        <w:t>cmayhle</w:t>
+      </w:r>
+      <w:proofErr w:type="spellEnd"/>
+      <w:r>
+        <w:rPr>
+          <w:i/>
+          <w:szCs w:val="24"/>
+        </w:rPr>
+        <w:t xml:space="preserve">. I could never have learned to use my XF7 at the level I’ve achieved without </w:t>
+      </w:r>
+      <w:r>
+        <w:rPr>
+          <w:i/>
+          <w:szCs w:val="24"/>
+        </w:rPr>
+        <w:t>their</w:t>
+      </w:r>
       <w:r>
         <w:rPr>
           <w:i/>
@@ -1830,7 +1950,7 @@
 </file>
 
 <file path=customXml/itemProps1.xml><?xml version="1.0" encoding="utf-8"?>
-<ds:datastoreItem xmlns:ds="http://schemas.openxmlformats.org/officeDocument/2006/customXml" ds:itemID="{F5EE0665-7CC8-4A62-9F96-FB823DDF9F9D}">
+<ds:datastoreItem xmlns:ds="http://schemas.openxmlformats.org/officeDocument/2006/customXml" ds:itemID="{37D6DA7C-9179-4724-8FE5-120C31D7FFB1}">
   <ds:schemaRefs>
     <ds:schemaRef ds:uri="http://schemas.openxmlformats.org/officeDocument/2006/bibliography"/>
   </ds:schemaRefs>

</xml_diff>